<commit_message>
werkende metingen zonder storing voor 25 min lang
</commit_message>
<xml_diff>
--- a/docs/concept_scriptie_8.docx
+++ b/docs/concept_scriptie_8.docx
@@ -15837,25 +15837,51 @@
                             <w:r>
                               <w:t xml:space="preserve">Figure </w:t>
                             </w:r>
-                            <w:fldSimple w:instr=" STYLEREF 1 \s ">
-                              <w:r>
-                                <w:rPr>
-                                  <w:noProof/>
-                                </w:rPr>
-                                <w:t>0</w:t>
-                              </w:r>
-                            </w:fldSimple>
+                            <w:r>
+                              <w:fldChar w:fldCharType="begin"/>
+                            </w:r>
+                            <w:r>
+                              <w:instrText xml:space="preserve"> STYLEREF 1 \s </w:instrText>
+                            </w:r>
+                            <w:r>
+                              <w:fldChar w:fldCharType="separate"/>
+                            </w:r>
+                            <w:r>
+                              <w:rPr>
+                                <w:noProof/>
+                              </w:rPr>
+                              <w:t>0</w:t>
+                            </w:r>
+                            <w:r>
+                              <w:rPr>
+                                <w:noProof/>
+                              </w:rPr>
+                              <w:fldChar w:fldCharType="end"/>
+                            </w:r>
                             <w:r>
                               <w:noBreakHyphen/>
                             </w:r>
-                            <w:fldSimple w:instr=" SEQ Figure \* ARABIC \s 1 ">
-                              <w:r>
-                                <w:rPr>
-                                  <w:noProof/>
-                                </w:rPr>
-                                <w:t>1</w:t>
-                              </w:r>
-                            </w:fldSimple>
+                            <w:r>
+                              <w:fldChar w:fldCharType="begin"/>
+                            </w:r>
+                            <w:r>
+                              <w:instrText xml:space="preserve"> SEQ Figure \* ARABIC \s 1 </w:instrText>
+                            </w:r>
+                            <w:r>
+                              <w:fldChar w:fldCharType="separate"/>
+                            </w:r>
+                            <w:r>
+                              <w:rPr>
+                                <w:noProof/>
+                              </w:rPr>
+                              <w:t>1</w:t>
+                            </w:r>
+                            <w:r>
+                              <w:rPr>
+                                <w:noProof/>
+                              </w:rPr>
+                              <w:fldChar w:fldCharType="end"/>
+                            </w:r>
                             <w:r>
                               <w:t xml:space="preserve">: </w:t>
                             </w:r>
@@ -15901,25 +15927,51 @@
                       <w:r>
                         <w:t xml:space="preserve">Figure </w:t>
                       </w:r>
-                      <w:fldSimple w:instr=" STYLEREF 1 \s ">
-                        <w:r>
-                          <w:rPr>
-                            <w:noProof/>
-                          </w:rPr>
-                          <w:t>0</w:t>
-                        </w:r>
-                      </w:fldSimple>
+                      <w:r>
+                        <w:fldChar w:fldCharType="begin"/>
+                      </w:r>
+                      <w:r>
+                        <w:instrText xml:space="preserve"> STYLEREF 1 \s </w:instrText>
+                      </w:r>
+                      <w:r>
+                        <w:fldChar w:fldCharType="separate"/>
+                      </w:r>
+                      <w:r>
+                        <w:rPr>
+                          <w:noProof/>
+                        </w:rPr>
+                        <w:t>0</w:t>
+                      </w:r>
+                      <w:r>
+                        <w:rPr>
+                          <w:noProof/>
+                        </w:rPr>
+                        <w:fldChar w:fldCharType="end"/>
+                      </w:r>
                       <w:r>
                         <w:noBreakHyphen/>
                       </w:r>
-                      <w:fldSimple w:instr=" SEQ Figure \* ARABIC \s 1 ">
-                        <w:r>
-                          <w:rPr>
-                            <w:noProof/>
-                          </w:rPr>
-                          <w:t>1</w:t>
-                        </w:r>
-                      </w:fldSimple>
+                      <w:r>
+                        <w:fldChar w:fldCharType="begin"/>
+                      </w:r>
+                      <w:r>
+                        <w:instrText xml:space="preserve"> SEQ Figure \* ARABIC \s 1 </w:instrText>
+                      </w:r>
+                      <w:r>
+                        <w:fldChar w:fldCharType="separate"/>
+                      </w:r>
+                      <w:r>
+                        <w:rPr>
+                          <w:noProof/>
+                        </w:rPr>
+                        <w:t>1</w:t>
+                      </w:r>
+                      <w:r>
+                        <w:rPr>
+                          <w:noProof/>
+                        </w:rPr>
+                        <w:fldChar w:fldCharType="end"/>
+                      </w:r>
                       <w:r>
                         <w:t xml:space="preserve">: </w:t>
                       </w:r>
@@ -16507,25 +16559,51 @@
                             <w:r>
                               <w:t xml:space="preserve">Figure </w:t>
                             </w:r>
-                            <w:fldSimple w:instr=" STYLEREF 1 \s ">
-                              <w:r>
-                                <w:rPr>
-                                  <w:noProof/>
-                                </w:rPr>
-                                <w:t>0</w:t>
-                              </w:r>
-                            </w:fldSimple>
+                            <w:r>
+                              <w:fldChar w:fldCharType="begin"/>
+                            </w:r>
+                            <w:r>
+                              <w:instrText xml:space="preserve"> STYLEREF 1 \s </w:instrText>
+                            </w:r>
+                            <w:r>
+                              <w:fldChar w:fldCharType="separate"/>
+                            </w:r>
+                            <w:r>
+                              <w:rPr>
+                                <w:noProof/>
+                              </w:rPr>
+                              <w:t>0</w:t>
+                            </w:r>
+                            <w:r>
+                              <w:rPr>
+                                <w:noProof/>
+                              </w:rPr>
+                              <w:fldChar w:fldCharType="end"/>
+                            </w:r>
                             <w:r>
                               <w:noBreakHyphen/>
                             </w:r>
-                            <w:fldSimple w:instr=" SEQ Figure \* ARABIC \s 1 ">
-                              <w:r>
-                                <w:rPr>
-                                  <w:noProof/>
-                                </w:rPr>
-                                <w:t>2</w:t>
-                              </w:r>
-                            </w:fldSimple>
+                            <w:r>
+                              <w:fldChar w:fldCharType="begin"/>
+                            </w:r>
+                            <w:r>
+                              <w:instrText xml:space="preserve"> SEQ Figure \* ARABIC \s 1 </w:instrText>
+                            </w:r>
+                            <w:r>
+                              <w:fldChar w:fldCharType="separate"/>
+                            </w:r>
+                            <w:r>
+                              <w:rPr>
+                                <w:noProof/>
+                              </w:rPr>
+                              <w:t>2</w:t>
+                            </w:r>
+                            <w:r>
+                              <w:rPr>
+                                <w:noProof/>
+                              </w:rPr>
+                              <w:fldChar w:fldCharType="end"/>
+                            </w:r>
                             <w:r>
                               <w:t xml:space="preserve">: </w:t>
                             </w:r>
@@ -16564,25 +16642,51 @@
                       <w:r>
                         <w:t xml:space="preserve">Figure </w:t>
                       </w:r>
-                      <w:fldSimple w:instr=" STYLEREF 1 \s ">
-                        <w:r>
-                          <w:rPr>
-                            <w:noProof/>
-                          </w:rPr>
-                          <w:t>0</w:t>
-                        </w:r>
-                      </w:fldSimple>
+                      <w:r>
+                        <w:fldChar w:fldCharType="begin"/>
+                      </w:r>
+                      <w:r>
+                        <w:instrText xml:space="preserve"> STYLEREF 1 \s </w:instrText>
+                      </w:r>
+                      <w:r>
+                        <w:fldChar w:fldCharType="separate"/>
+                      </w:r>
+                      <w:r>
+                        <w:rPr>
+                          <w:noProof/>
+                        </w:rPr>
+                        <w:t>0</w:t>
+                      </w:r>
+                      <w:r>
+                        <w:rPr>
+                          <w:noProof/>
+                        </w:rPr>
+                        <w:fldChar w:fldCharType="end"/>
+                      </w:r>
                       <w:r>
                         <w:noBreakHyphen/>
                       </w:r>
-                      <w:fldSimple w:instr=" SEQ Figure \* ARABIC \s 1 ">
-                        <w:r>
-                          <w:rPr>
-                            <w:noProof/>
-                          </w:rPr>
-                          <w:t>2</w:t>
-                        </w:r>
-                      </w:fldSimple>
+                      <w:r>
+                        <w:fldChar w:fldCharType="begin"/>
+                      </w:r>
+                      <w:r>
+                        <w:instrText xml:space="preserve"> SEQ Figure \* ARABIC \s 1 </w:instrText>
+                      </w:r>
+                      <w:r>
+                        <w:fldChar w:fldCharType="separate"/>
+                      </w:r>
+                      <w:r>
+                        <w:rPr>
+                          <w:noProof/>
+                        </w:rPr>
+                        <w:t>2</w:t>
+                      </w:r>
+                      <w:r>
+                        <w:rPr>
+                          <w:noProof/>
+                        </w:rPr>
+                        <w:fldChar w:fldCharType="end"/>
+                      </w:r>
                       <w:r>
                         <w:t xml:space="preserve">: </w:t>
                       </w:r>
@@ -23984,7 +24088,15 @@
           <w:color w:val="auto"/>
           <w:lang w:val="nl-NL"/>
         </w:rPr>
-        <w:t>De opleverset voor school zijn mijn onderzoeksvoorstel, mijn scriptie met behorende programmeercode en testrapporten. In de</w:t>
+        <w:t xml:space="preserve">De </w:t>
+      </w:r>
+      <w:r>
+        <w:rPr>
+          <w:rFonts w:ascii="Times New Roman" w:hAnsi="Times New Roman" w:cs="Times New Roman"/>
+          <w:color w:val="auto"/>
+          <w:lang w:val="nl-NL"/>
+        </w:rPr>
+        <w:t>opleverset voor school zijn mijn onderzoeksvoorstel, mijn scriptie met behorende programmeercode en testrapporten. In de</w:t>
       </w:r>
       <w:r>
         <w:rPr>
@@ -24125,10 +24237,8 @@
           <w:color w:val="auto"/>
           <w:lang w:val="nl-NL"/>
         </w:rPr>
-        <w:t>sensoren en dataverwerkingen erbij waarvoor ik opgeleid ben. Daarnaast zijn er onderdelen die te maken hebben met Artificial Intelligence waar ik nog weinig ervaring me</w:t>
-      </w:r>
-      <w:bookmarkStart w:id="33" w:name="_GoBack"/>
-      <w:bookmarkEnd w:id="33"/>
+        <w:t xml:space="preserve">sensoren en dataverwerkingen erbij waarvoor ik opgeleid ben. Daarnaast zijn er onderdelen die te maken hebben met Artificial Intelligence waar ik nog weinig ervaring mee heb.  </w:t>
+      </w:r>
       <w:r>
         <w:rPr>
           <w:rStyle w:val="SubtleEmphasis"/>
@@ -24137,7 +24247,7 @@
           <w:color w:val="auto"/>
           <w:lang w:val="nl-NL"/>
         </w:rPr>
-        <w:t xml:space="preserve">e heb.  </w:t>
+        <w:t>Hiermee wil ik graag mijn kennis verbreden in en meer te weten over het gebruik maken van Artificial Intelligence.</w:t>
       </w:r>
     </w:p>
     <w:p>
@@ -24168,7 +24278,7 @@
           <w:lang w:val="nl-NL"/>
         </w:rPr>
       </w:pPr>
-      <w:bookmarkStart w:id="34" w:name="_Toc528149764"/>
+      <w:bookmarkStart w:id="33" w:name="_Toc528149764"/>
       <w:r>
         <w:rPr>
           <w:rFonts w:ascii="Times New Roman" w:hAnsi="Times New Roman" w:cs="Times New Roman"/>
@@ -24191,7 +24301,7 @@
         </w:rPr>
         <w:t>odiek</w:t>
       </w:r>
-      <w:bookmarkEnd w:id="34"/>
+      <w:bookmarkEnd w:id="33"/>
     </w:p>
     <w:p>
       <w:pPr>
@@ -24221,7 +24331,7 @@
           <w:lang w:val="nl-NL"/>
         </w:rPr>
       </w:pPr>
-      <w:bookmarkStart w:id="35" w:name="_Toc528149765"/>
+      <w:bookmarkStart w:id="34" w:name="_Toc528149765"/>
       <w:r>
         <w:rPr>
           <w:rFonts w:ascii="Times New Roman" w:hAnsi="Times New Roman" w:cs="Times New Roman"/>
@@ -24233,7 +24343,7 @@
         </w:rPr>
         <w:t>Methodologie</w:t>
       </w:r>
-      <w:bookmarkEnd w:id="35"/>
+      <w:bookmarkEnd w:id="34"/>
     </w:p>
     <w:p>
       <w:pPr>
@@ -24253,140 +24363,7 @@
           <w:lang w:val="nl-NL"/>
         </w:rPr>
         <w:drawing>
-          <wp:inline distT="0" distB="0" distL="0" distR="0" wp14:anchorId="4368F13A" wp14:editId="5610C387">
-            <wp:extent cx="5486400" cy="1579685"/>
-            <wp:effectExtent l="0" t="0" r="0" b="1905"/>
-            <wp:docPr id="10" name="Picture 10"/>
-            <wp:cNvGraphicFramePr>
-              <a:graphicFrameLocks xmlns:a="http://schemas.openxmlformats.org/drawingml/2006/main" noChangeAspect="1"/>
-            </wp:cNvGraphicFramePr>
-            <a:graphic xmlns:a="http://schemas.openxmlformats.org/drawingml/2006/main">
-              <a:graphicData uri="http://schemas.openxmlformats.org/drawingml/2006/picture">
-                <pic:pic xmlns:pic="http://schemas.openxmlformats.org/drawingml/2006/picture">
-                  <pic:nvPicPr>
-                    <pic:cNvPr id="10" name="Vijf competentie diagram 20181003.png"/>
-                    <pic:cNvPicPr/>
-                  </pic:nvPicPr>
-                  <pic:blipFill>
-                    <a:blip r:embed="rId31" cstate="print">
-                      <a:extLst>
-                        <a:ext uri="{28A0092B-C50C-407E-A947-70E740481C1C}">
-                          <a14:useLocalDpi xmlns:a14="http://schemas.microsoft.com/office/drawing/2010/main" val="0"/>
-                        </a:ext>
-                      </a:extLst>
-                    </a:blip>
-                    <a:stretch>
-                      <a:fillRect/>
-                    </a:stretch>
-                  </pic:blipFill>
-                  <pic:spPr>
-                    <a:xfrm>
-                      <a:off x="0" y="0"/>
-                      <a:ext cx="5486400" cy="1579685"/>
-                    </a:xfrm>
-                    <a:prstGeom prst="rect">
-                      <a:avLst/>
-                    </a:prstGeom>
-                  </pic:spPr>
-                </pic:pic>
-              </a:graphicData>
-            </a:graphic>
-          </wp:inline>
-        </w:drawing>
-      </w:r>
-    </w:p>
-    <w:p>
-      <w:pPr>
-        <w:spacing w:before="0" w:after="0" w:line="240" w:lineRule="auto"/>
-        <w:jc w:val="both"/>
-        <w:rPr>
-          <w:rStyle w:val="SubtleEmphasis"/>
-          <w:rFonts w:ascii="Times New Roman" w:hAnsi="Times New Roman" w:cs="Times New Roman"/>
-          <w:color w:val="auto"/>
-          <w:lang w:val="nl-NL"/>
-        </w:rPr>
-      </w:pPr>
-      <w:r>
-        <w:rPr>
-          <w:rStyle w:val="SubtleEmphasis"/>
-          <w:rFonts w:ascii="Times New Roman" w:hAnsi="Times New Roman" w:cs="Times New Roman"/>
-          <w:color w:val="auto"/>
-          <w:lang w:val="nl-NL"/>
-        </w:rPr>
-        <w:t>Fig. 3 Vijf competenties op volgorde met bijbehorende taken die worden uitgevoerd voor huidige onderzoek. Dit is ook terug te vinden in de scriptie voor meer informatie</w:t>
-      </w:r>
-    </w:p>
-    <w:p>
-      <w:pPr>
-        <w:spacing w:before="0" w:after="0" w:line="240" w:lineRule="auto"/>
-        <w:jc w:val="both"/>
-        <w:rPr>
-          <w:rStyle w:val="SubtleEmphasis"/>
-          <w:rFonts w:ascii="Times New Roman" w:hAnsi="Times New Roman" w:cs="Times New Roman"/>
-          <w:color w:val="auto"/>
-          <w:lang w:val="nl-NL"/>
-        </w:rPr>
-      </w:pPr>
-    </w:p>
-    <w:p>
-      <w:pPr>
-        <w:spacing w:before="0" w:after="0" w:line="240" w:lineRule="auto"/>
-        <w:ind w:firstLine="720"/>
-        <w:jc w:val="both"/>
-        <w:rPr>
-          <w:rStyle w:val="SubtleEmphasis"/>
-          <w:rFonts w:ascii="Times New Roman" w:hAnsi="Times New Roman" w:cs="Times New Roman"/>
-          <w:i w:val="0"/>
-          <w:color w:val="auto"/>
-          <w:lang w:val="nl-NL"/>
-        </w:rPr>
-      </w:pPr>
-      <w:r>
-        <w:rPr>
-          <w:rStyle w:val="SubtleEmphasis"/>
-          <w:rFonts w:ascii="Times New Roman" w:hAnsi="Times New Roman" w:cs="Times New Roman"/>
-          <w:i w:val="0"/>
-          <w:color w:val="auto"/>
-          <w:lang w:val="nl-NL"/>
-        </w:rPr>
-        <w:t>Hieronder is een tabel met heldertekst</w:t>
-      </w:r>
-    </w:p>
-    <w:p>
-      <w:pPr>
-        <w:spacing w:before="0" w:after="0" w:line="240" w:lineRule="auto"/>
-        <w:ind w:firstLine="720"/>
-        <w:jc w:val="both"/>
-        <w:rPr>
-          <w:rStyle w:val="SubtleEmphasis"/>
-          <w:rFonts w:ascii="Times New Roman" w:hAnsi="Times New Roman" w:cs="Times New Roman"/>
-          <w:i w:val="0"/>
-          <w:color w:val="auto"/>
-          <w:lang w:val="nl-NL"/>
-        </w:rPr>
-      </w:pPr>
-    </w:p>
-    <w:p>
-      <w:pPr>
-        <w:spacing w:before="0" w:after="0" w:line="240" w:lineRule="auto"/>
-        <w:jc w:val="both"/>
-        <w:rPr>
-          <w:rStyle w:val="SubtleEmphasis"/>
-          <w:rFonts w:ascii="Times New Roman" w:hAnsi="Times New Roman" w:cs="Times New Roman"/>
-          <w:i w:val="0"/>
-          <w:color w:val="auto"/>
-          <w:lang w:val="nl-NL"/>
-        </w:rPr>
-      </w:pPr>
-      <w:r>
-        <w:rPr>
-          <w:rFonts w:ascii="Times New Roman" w:hAnsi="Times New Roman" w:cs="Times New Roman"/>
-          <w:noProof/>
-          <w:color w:val="auto"/>
-          <w:lang w:val="nl-NL"/>
-        </w:rPr>
-        <w:drawing>
-          <wp:inline distT="0" distB="0" distL="0" distR="0" wp14:anchorId="4B49C327" wp14:editId="6AC1AC4B">
+          <wp:inline distT="0" distB="0" distL="0" distR="0" wp14:anchorId="310856A5" wp14:editId="2817D6E7">
             <wp:extent cx="5486400" cy="3086100"/>
             <wp:effectExtent l="0" t="0" r="0" b="0"/>
             <wp:docPr id="3" name="Picture 3"/>
@@ -24403,7 +24380,7 @@
                     </pic:cNvPicPr>
                   </pic:nvPicPr>
                   <pic:blipFill>
-                    <a:blip r:embed="rId32">
+                    <a:blip r:embed="rId31">
                       <a:extLst>
                         <a:ext uri="{28A0092B-C50C-407E-A947-70E740481C1C}">
                           <a14:useLocalDpi xmlns:a14="http://schemas.microsoft.com/office/drawing/2010/main" val="0"/>
@@ -24438,12 +24415,31 @@
     <w:p>
       <w:pPr>
         <w:spacing w:before="0" w:after="0" w:line="240" w:lineRule="auto"/>
-        <w:ind w:firstLine="720"/>
         <w:jc w:val="both"/>
         <w:rPr>
           <w:rStyle w:val="SubtleEmphasis"/>
           <w:rFonts w:ascii="Times New Roman" w:hAnsi="Times New Roman" w:cs="Times New Roman"/>
-          <w:i w:val="0"/>
+          <w:color w:val="auto"/>
+          <w:lang w:val="nl-NL"/>
+        </w:rPr>
+      </w:pPr>
+      <w:r>
+        <w:rPr>
+          <w:rStyle w:val="SubtleEmphasis"/>
+          <w:rFonts w:ascii="Times New Roman" w:hAnsi="Times New Roman" w:cs="Times New Roman"/>
+          <w:color w:val="auto"/>
+          <w:lang w:val="nl-NL"/>
+        </w:rPr>
+        <w:t>Fig. 3 Vijf competenties op volgorde met bijbehorende taken die worden uitgevoerd voor huidige onderzoek. Dit is ook terug te vinden in de scriptie voor meer informatie</w:t>
+      </w:r>
+    </w:p>
+    <w:p>
+      <w:pPr>
+        <w:spacing w:before="0" w:after="0" w:line="240" w:lineRule="auto"/>
+        <w:jc w:val="both"/>
+        <w:rPr>
+          <w:rStyle w:val="SubtleEmphasis"/>
+          <w:rFonts w:ascii="Times New Roman" w:hAnsi="Times New Roman" w:cs="Times New Roman"/>
           <w:color w:val="auto"/>
           <w:lang w:val="nl-NL"/>
         </w:rPr>
@@ -24470,8 +24466,23 @@
           <w:color w:val="auto"/>
           <w:lang w:val="nl-NL"/>
         </w:rPr>
-        <w:t>Voor de eerste deel van het onderzoek gebruik ik voor de sensoren en data onderzoeken een literatuuronderzoek methode. Daarmee kan er gekeken worden welke sensoren die ooit waren gebruikt voor onderzoek en welke resultaten uitkwamen. Literatuuronderzoek zoals wetenschappelijke artikelen uit de website van ScienceDirect of IEEE zijn meest betrouwbaarste bronnen op internet. Hierin worden veel geschreven waarom ze voor die sensoren zijn gegaan en welke methode zij gebruikt hebben om stress te kunnen herkennen.</w:t>
-      </w:r>
+        <w:t>Hieronder is een tabel met heldertekst</w:t>
+      </w:r>
+    </w:p>
+    <w:p>
+      <w:pPr>
+        <w:spacing w:before="0" w:after="0" w:line="240" w:lineRule="auto"/>
+        <w:jc w:val="both"/>
+        <w:rPr>
+          <w:rStyle w:val="SubtleEmphasis"/>
+          <w:rFonts w:ascii="Times New Roman" w:hAnsi="Times New Roman" w:cs="Times New Roman"/>
+          <w:i w:val="0"/>
+          <w:color w:val="auto"/>
+          <w:lang w:val="nl-NL"/>
+        </w:rPr>
+      </w:pPr>
+      <w:bookmarkStart w:id="35" w:name="_GoBack"/>
+      <w:bookmarkEnd w:id="35"/>
     </w:p>
     <w:p>
       <w:pPr>
@@ -24490,6 +24501,7 @@
     <w:p>
       <w:pPr>
         <w:spacing w:before="0" w:after="0" w:line="240" w:lineRule="auto"/>
+        <w:ind w:firstLine="720"/>
         <w:jc w:val="both"/>
         <w:rPr>
           <w:rStyle w:val="SubtleEmphasis"/>
@@ -24507,9 +24519,14 @@
           <w:color w:val="auto"/>
           <w:lang w:val="nl-NL"/>
         </w:rPr>
-        <w:t xml:space="preserve">Vervolgens worden er dus sensoren gekocht aan de hand van de wetenschappelijke artikelen. Daarmee kan er een ontwerp gemaakt worden voordat de sensoren aankomen. Zodra de sensoren </w:t>
-      </w:r>
-      <w:r>
+        <w:t>Voor de eerste deel van het onderzoek gebruik ik voor de sensoren en data onderzoeken een literatuuronderzoek methode. Daarmee kan er gekeken worden welke sensoren die ooit waren gebruikt voor onderzoek en welke resultaten uitkwamen. Literatuuronderzoek zoals wetenschappelijke artikelen uit de website van ScienceDirect of IEEE zijn meest betrouwbaarste bronnen op internet. Hierin worden veel geschreven waarom ze voor die sensoren zijn gegaan en welke methode zij gebruikt hebben om stress te kunnen herkennen.</w:t>
+      </w:r>
+    </w:p>
+    <w:p>
+      <w:pPr>
+        <w:spacing w:before="0" w:after="0" w:line="240" w:lineRule="auto"/>
+        <w:ind w:firstLine="720"/>
+        <w:jc w:val="both"/>
         <w:rPr>
           <w:rStyle w:val="SubtleEmphasis"/>
           <w:rFonts w:ascii="Times New Roman" w:hAnsi="Times New Roman" w:cs="Times New Roman"/>
@@ -24517,9 +24534,7 @@
           <w:color w:val="auto"/>
           <w:lang w:val="nl-NL"/>
         </w:rPr>
-        <w:lastRenderedPageBreak/>
-        <w:t>er aanwezig zijn, wordt die aangesloten per sensor om te kijken of die werkt en of die goed werkt. Hierbij is kalibreren van belang. Daarvoor zijn er dus ook andere sensoren, bijvoorbeeld smartwatch / fitness band, aanwezig om mee te vergelijken of de data wel ongeveer overeenkomt met de metingen, zoals de hartslag metingen. De data wordt verwerkt in een aparte omgeving waar je ook een grafiek ziet in de vorm van een lijn plot. Hiermee kan er bekeken worden wanneer ik als proefpersoon niet stress op verschillende momenten achter elkaar.</w:t>
-      </w:r>
+      </w:pPr>
     </w:p>
     <w:p>
       <w:pPr>
@@ -24533,6 +24548,16 @@
           <w:lang w:val="nl-NL"/>
         </w:rPr>
       </w:pPr>
+      <w:r>
+        <w:rPr>
+          <w:rStyle w:val="SubtleEmphasis"/>
+          <w:rFonts w:ascii="Times New Roman" w:hAnsi="Times New Roman" w:cs="Times New Roman"/>
+          <w:i w:val="0"/>
+          <w:color w:val="auto"/>
+          <w:lang w:val="nl-NL"/>
+        </w:rPr>
+        <w:t>Vervolgens worden er dus sensoren gekocht aan de hand van de wetenschappelijke artikelen. Daarmee kan er een ontwerp gemaakt worden voordat de sensoren aankomen. Zodra de sensoren er aanwezig zijn, wordt die aangesloten per sensor om te kijken of die werkt en of die goed werkt. Hierbij is kalibreren van belang. Daarvoor zijn er dus ook andere sensoren, bijvoorbeeld smartwatch / fitness band, aanwezig om mee te vergelijken of de data wel ongeveer overeenkomt met de metingen, zoals de hartslag metingen. De data wordt verwerkt in een aparte omgeving waar je ook een grafiek ziet in de vorm van een lijn plot. Hiermee kan er bekeken worden wanneer ik als proefpersoon niet stress op verschillende momenten achter elkaar.</w:t>
+      </w:r>
     </w:p>
     <w:p>
       <w:pPr>
@@ -24546,7 +24571,11 @@
           <w:lang w:val="nl-NL"/>
         </w:rPr>
       </w:pPr>
-      <w:r>
+    </w:p>
+    <w:p>
+      <w:pPr>
+        <w:spacing w:before="0" w:after="0" w:line="240" w:lineRule="auto"/>
+        <w:jc w:val="both"/>
         <w:rPr>
           <w:rStyle w:val="SubtleEmphasis"/>
           <w:rFonts w:ascii="Times New Roman" w:hAnsi="Times New Roman" w:cs="Times New Roman"/>
@@ -24554,6 +24583,16 @@
           <w:color w:val="auto"/>
           <w:lang w:val="nl-NL"/>
         </w:rPr>
+      </w:pPr>
+      <w:r>
+        <w:rPr>
+          <w:rStyle w:val="SubtleEmphasis"/>
+          <w:rFonts w:ascii="Times New Roman" w:hAnsi="Times New Roman" w:cs="Times New Roman"/>
+          <w:i w:val="0"/>
+          <w:color w:val="auto"/>
+          <w:lang w:val="nl-NL"/>
+        </w:rPr>
+        <w:lastRenderedPageBreak/>
         <w:t xml:space="preserve">Vervolgens wordt er gekeken welke methode gebruikt kan worden om stress op te wekken. Hiermee wordt er weer gekeken naar de data die zeer waarschijnlijk stress kan betekenen. Er is dan ook een extra persoon nodig om te noteren wanneer de proefpersoon in stress is. De data die omgezet wordt in een grafiek vorm is dan te zien bij welke parameters als stress gezien kan worden. De kans is groot als de lijngrafiek een piek heeft dat er daadwerkelijk stress heeft plaatsgevonden. Daarna wordt de data verzameld en verstuurd naar de cloud toe. In de cloud wordt er verder met de data verwerkt door middel van classificatie algoritme van machine learning. </w:t>
       </w:r>
     </w:p>
@@ -24679,6 +24718,13 @@
         <w:t>Theoretische functionaliteit analyse</w:t>
       </w:r>
       <w:bookmarkEnd w:id="36"/>
+    </w:p>
+    <w:p>
+      <w:pPr>
+        <w:rPr>
+          <w:lang w:val="nl-NL"/>
+        </w:rPr>
+      </w:pPr>
     </w:p>
     <w:p>
       <w:pPr>
@@ -25058,16 +25104,7 @@
           <w:color w:val="auto"/>
           <w:lang w:val="nl-NL"/>
         </w:rPr>
-        <w:t xml:space="preserve">Er zijn verschillende parameters die gebruikt kunnen worden om stress te detecteren. Bijvoorbeeld spierspanningen, pupil diameter, hartslagvariabiliteit, elektro-encefalografie om brainwave met betrekking tot stress te meten, cortisol en huidgeleiding. Draagbare apparaten voor </w:t>
-      </w:r>
-      <w:r>
-        <w:rPr>
-          <w:rFonts w:ascii="Times New Roman" w:eastAsia="Times New Roman" w:hAnsi="Times New Roman" w:cs="Times New Roman"/>
-          <w:color w:val="auto"/>
-          <w:lang w:val="nl-NL"/>
-        </w:rPr>
-        <w:lastRenderedPageBreak/>
-        <w:t>de gezondheidszorg die gebaseerd zijn op IoT (Internet of Things) en fitness banden zijn beschikbaar om hartslagvariabiliteit te gebruiken om stressniveau te meten. De HRV (hartslagvariabiliteit) kan de variatie laten zien in meeste gevallen. Bijvoorbeeld de hartslag kan hoger zijn van mensen die staan dan wanneer zij zitten. Daardoor is het gebruik maken van alleen hartslagvariabiliteit als indicator om mentale stress te detecteren tot misclassificatie leiden.</w:t>
+        <w:t>Er zijn verschillende parameters die gebruikt kunnen worden om stress te detecteren. Bijvoorbeeld spierspanningen, pupil diameter, hartslagvariabiliteit, elektro-encefalografie om brainwave met betrekking tot stress te meten, cortisol en huidgeleiding. Draagbare apparaten voor de gezondheidszorg die gebaseerd zijn op IoT (Internet of Things) en fitness banden zijn beschikbaar om hartslagvariabiliteit te gebruiken om stressniveau te meten. De HRV (hartslagvariabiliteit) kan de variatie laten zien in meeste gevallen. Bijvoorbeeld de hartslag kan hoger zijn van mensen die staan dan wanneer zij zitten. Daardoor is het gebruik maken van alleen hartslagvariabiliteit als indicator om mentale stress te detecteren tot misclassificatie leiden.</w:t>
       </w:r>
     </w:p>
     <w:p>
@@ -25087,6 +25124,7 @@
           <w:color w:val="auto"/>
           <w:lang w:val="nl-NL"/>
         </w:rPr>
+        <w:lastRenderedPageBreak/>
         <w:drawing>
           <wp:anchor distT="0" distB="0" distL="114300" distR="114300" simplePos="0" relativeHeight="251659264" behindDoc="0" locked="0" layoutInCell="1" allowOverlap="1" wp14:anchorId="6371909B" wp14:editId="16C56C78">
             <wp:simplePos x="0" y="0"/>
@@ -25109,7 +25147,7 @@
                     <pic:cNvPicPr preferRelativeResize="0"/>
                   </pic:nvPicPr>
                   <pic:blipFill>
-                    <a:blip r:embed="rId33">
+                    <a:blip r:embed="rId32">
                       <a:extLst>
                         <a:ext uri="{28A0092B-C50C-407E-A947-70E740481C1C}">
                           <a14:useLocalDpi xmlns:a14="http://schemas.microsoft.com/office/drawing/2010/main" val="0"/>
@@ -25438,16 +25476,7 @@
           <w:color w:val="auto"/>
           <w:lang w:val="nl-NL"/>
         </w:rPr>
-        <w:t xml:space="preserve">In dit onderzoek wordt met GSR (galvanische huidreactie), HRV (hartslagvariabiliteit), HR (hartslag) gewerkt om stress te detecteren. Volgens dit onderzoek hebben er verschillende </w:t>
-      </w:r>
-      <w:r>
-        <w:rPr>
-          <w:rFonts w:ascii="Times New Roman" w:eastAsia="Times New Roman" w:hAnsi="Times New Roman" w:cs="Times New Roman"/>
-          <w:color w:val="auto"/>
-          <w:lang w:val="nl-NL"/>
-        </w:rPr>
-        <w:lastRenderedPageBreak/>
-        <w:t>literatuurstudies besproken over stressdetectie, omdat stress een belangrijk factor is voor de leefstijl van elk individu. Ghaderi et al. heeft voor zijn onderzoek stress kunnen detecteren met behulp van ademhaling, hartslag, elektromyografie, galvanische huisreactie voor voeten en handen. De ademhaling heeft aanzienlijk betrekking tot stress. En dat is terug te zien in zijn onderzoek.</w:t>
+        <w:t>In dit onderzoek wordt met GSR (galvanische huidreactie), HRV (hartslagvariabiliteit), HR (hartslag) gewerkt om stress te detecteren. Volgens dit onderzoek hebben er verschillende literatuurstudies besproken over stressdetectie, omdat stress een belangrijk factor is voor de leefstijl van elk individu. Ghaderi et al. heeft voor zijn onderzoek stress kunnen detecteren met behulp van ademhaling, hartslag, elektromyografie, galvanische huisreactie voor voeten en handen. De ademhaling heeft aanzienlijk betrekking tot stress. En dat is terug te zien in zijn onderzoek.</w:t>
       </w:r>
     </w:p>
     <w:p>
@@ -25469,6 +25498,7 @@
           <w:color w:val="auto"/>
           <w:lang w:val="nl-NL"/>
         </w:rPr>
+        <w:lastRenderedPageBreak/>
         <w:drawing>
           <wp:anchor distT="0" distB="0" distL="114300" distR="114300" simplePos="0" relativeHeight="251660288" behindDoc="0" locked="0" layoutInCell="1" allowOverlap="1" wp14:anchorId="2EDEE91F" wp14:editId="38A22693">
             <wp:simplePos x="0" y="0"/>
@@ -25493,7 +25523,7 @@
                     <pic:cNvPicPr/>
                   </pic:nvPicPr>
                   <pic:blipFill>
-                    <a:blip r:embed="rId34">
+                    <a:blip r:embed="rId33">
                       <a:extLst>
                         <a:ext uri="{28A0092B-C50C-407E-A947-70E740481C1C}">
                           <a14:useLocalDpi xmlns:a14="http://schemas.microsoft.com/office/drawing/2010/main" val="0"/>
@@ -25619,7 +25649,7 @@
                     </pic:cNvPicPr>
                   </pic:nvPicPr>
                   <pic:blipFill>
-                    <a:blip r:embed="rId35">
+                    <a:blip r:embed="rId34">
                       <a:extLst>
                         <a:ext uri="{28A0092B-C50C-407E-A947-70E740481C1C}">
                           <a14:useLocalDpi xmlns:a14="http://schemas.microsoft.com/office/drawing/2010/main" val="0"/>
@@ -25671,7 +25701,7 @@
         </w:rPr>
         <w:t xml:space="preserve">Fig. 4 De basis van feature vectors. Bron: </w:t>
       </w:r>
-      <w:hyperlink r:id="rId36" w:history="1">
+      <w:hyperlink r:id="rId35" w:history="1">
         <w:r>
           <w:rPr>
             <w:rStyle w:val="Hyperlink"/>
@@ -25726,18 +25756,7 @@
           <w:color w:val="auto"/>
           <w:lang w:val="nl-NL"/>
         </w:rPr>
-        <w:t xml:space="preserve">Voor de parametrische classificator wordt er een SVM (Support Vector Machine) gebruikt waarin twee type kernel methode worden gebruikt. Een kernel methode wordt gebruikt om problemen die niet-lineair zijn met een lineair classificatie. De data die daarvoor wordt gebruikt, wordt dan in een hogere dimensie gebracht en uitgescheiden. In dit wetenschappelijke onderzoek worden de lineair kernel en RBF (Radial basis Function), die een niet-lineair kerel is, gebruikt. RBF wordt gebruikt </w:t>
-      </w:r>
-      <w:r>
-        <w:rPr>
-          <w:rStyle w:val="SubtleEmphasis"/>
-          <w:rFonts w:ascii="Times New Roman" w:hAnsi="Times New Roman" w:cs="Times New Roman"/>
-          <w:i w:val="0"/>
-          <w:color w:val="auto"/>
-          <w:lang w:val="nl-NL"/>
-        </w:rPr>
-        <w:lastRenderedPageBreak/>
-        <w:t>om groot aantal data te verwerken naar een grafiek die gladder laat lopen. Het kan de maximum en de minimumwaarden voorspellen.</w:t>
+        <w:t>Voor de parametrische classificator wordt er een SVM (Support Vector Machine) gebruikt waarin twee type kernel methode worden gebruikt. Een kernel methode wordt gebruikt om problemen die niet-lineair zijn met een lineair classificatie. De data die daarvoor wordt gebruikt, wordt dan in een hogere dimensie gebracht en uitgescheiden. In dit wetenschappelijke onderzoek worden de lineair kernel en RBF (Radial basis Function), die een niet-lineair kerel is, gebruikt. RBF wordt gebruikt om groot aantal data te verwerken naar een grafiek die gladder laat lopen. Het kan de maximum en de minimumwaarden voorspellen.</w:t>
       </w:r>
     </w:p>
     <w:p>
@@ -25777,11 +25796,58 @@
           <w:color w:val="auto"/>
           <w:lang w:val="nl-NL"/>
         </w:rPr>
+        <w:lastRenderedPageBreak/>
         <w:drawing>
           <wp:inline distT="0" distB="0" distL="0" distR="0" wp14:anchorId="03D096CE" wp14:editId="74360119">
             <wp:extent cx="2918713" cy="1592718"/>
             <wp:effectExtent l="0" t="0" r="0" b="7620"/>
             <wp:docPr id="9" name="Picture 9"/>
+            <wp:cNvGraphicFramePr>
+              <a:graphicFrameLocks xmlns:a="http://schemas.openxmlformats.org/drawingml/2006/main" noChangeAspect="1"/>
+            </wp:cNvGraphicFramePr>
+            <a:graphic xmlns:a="http://schemas.openxmlformats.org/drawingml/2006/main">
+              <a:graphicData uri="http://schemas.openxmlformats.org/drawingml/2006/picture">
+                <pic:pic xmlns:pic="http://schemas.openxmlformats.org/drawingml/2006/picture">
+                  <pic:nvPicPr>
+                    <pic:cNvPr id="1" name=""/>
+                    <pic:cNvPicPr/>
+                  </pic:nvPicPr>
+                  <pic:blipFill>
+                    <a:blip r:embed="rId36"/>
+                    <a:stretch>
+                      <a:fillRect/>
+                    </a:stretch>
+                  </pic:blipFill>
+                  <pic:spPr>
+                    <a:xfrm>
+                      <a:off x="0" y="0"/>
+                      <a:ext cx="2918713" cy="1592718"/>
+                    </a:xfrm>
+                    <a:prstGeom prst="rect">
+                      <a:avLst/>
+                    </a:prstGeom>
+                  </pic:spPr>
+                </pic:pic>
+              </a:graphicData>
+            </a:graphic>
+          </wp:inline>
+        </w:drawing>
+      </w:r>
+      <w:r>
+        <w:rPr>
+          <w:rStyle w:val="SubtleEmphasis"/>
+          <w:rFonts w:ascii="Times New Roman" w:hAnsi="Times New Roman" w:cs="Times New Roman"/>
+          <w:i w:val="0"/>
+          <w:iCs w:val="0"/>
+          <w:noProof/>
+          <w:color w:val="auto"/>
+          <w:lang w:val="nl-NL"/>
+        </w:rPr>
+        <w:drawing>
+          <wp:inline distT="0" distB="0" distL="0" distR="0" wp14:anchorId="56D518FD" wp14:editId="482C73F5">
+            <wp:extent cx="2408129" cy="1676545"/>
+            <wp:effectExtent l="0" t="0" r="0" b="0"/>
+            <wp:docPr id="15" name="Picture 15"/>
             <wp:cNvGraphicFramePr>
               <a:graphicFrameLocks xmlns:a="http://schemas.openxmlformats.org/drawingml/2006/main" noChangeAspect="1"/>
             </wp:cNvGraphicFramePr>
@@ -25801,52 +25867,6 @@
                   <pic:spPr>
                     <a:xfrm>
                       <a:off x="0" y="0"/>
-                      <a:ext cx="2918713" cy="1592718"/>
-                    </a:xfrm>
-                    <a:prstGeom prst="rect">
-                      <a:avLst/>
-                    </a:prstGeom>
-                  </pic:spPr>
-                </pic:pic>
-              </a:graphicData>
-            </a:graphic>
-          </wp:inline>
-        </w:drawing>
-      </w:r>
-      <w:r>
-        <w:rPr>
-          <w:rStyle w:val="SubtleEmphasis"/>
-          <w:rFonts w:ascii="Times New Roman" w:hAnsi="Times New Roman" w:cs="Times New Roman"/>
-          <w:i w:val="0"/>
-          <w:iCs w:val="0"/>
-          <w:noProof/>
-          <w:color w:val="auto"/>
-          <w:lang w:val="nl-NL"/>
-        </w:rPr>
-        <w:drawing>
-          <wp:inline distT="0" distB="0" distL="0" distR="0" wp14:anchorId="56D518FD" wp14:editId="482C73F5">
-            <wp:extent cx="2408129" cy="1676545"/>
-            <wp:effectExtent l="0" t="0" r="0" b="0"/>
-            <wp:docPr id="15" name="Picture 15"/>
-            <wp:cNvGraphicFramePr>
-              <a:graphicFrameLocks xmlns:a="http://schemas.openxmlformats.org/drawingml/2006/main" noChangeAspect="1"/>
-            </wp:cNvGraphicFramePr>
-            <a:graphic xmlns:a="http://schemas.openxmlformats.org/drawingml/2006/main">
-              <a:graphicData uri="http://schemas.openxmlformats.org/drawingml/2006/picture">
-                <pic:pic xmlns:pic="http://schemas.openxmlformats.org/drawingml/2006/picture">
-                  <pic:nvPicPr>
-                    <pic:cNvPr id="1" name=""/>
-                    <pic:cNvPicPr/>
-                  </pic:nvPicPr>
-                  <pic:blipFill>
-                    <a:blip r:embed="rId38"/>
-                    <a:stretch>
-                      <a:fillRect/>
-                    </a:stretch>
-                  </pic:blipFill>
-                  <pic:spPr>
-                    <a:xfrm>
-                      <a:off x="0" y="0"/>
                       <a:ext cx="2408129" cy="1676545"/>
                     </a:xfrm>
                     <a:prstGeom prst="rect">
@@ -27538,6 +27558,7 @@
         <w:rPr>
           <w:rFonts w:ascii="Times New Roman" w:eastAsia="Times New Roman" w:hAnsi="Times New Roman" w:cs="Times New Roman"/>
           <w:color w:val="auto"/>
+          <w:lang w:val="nl-NL"/>
         </w:rPr>
         <w:lastRenderedPageBreak/>
         <w:t>[1]</w:t>
@@ -27546,9 +27567,17 @@
         <w:rPr>
           <w:rFonts w:ascii="Times New Roman" w:eastAsia="Times New Roman" w:hAnsi="Times New Roman" w:cs="Times New Roman"/>
           <w:color w:val="auto"/>
+          <w:lang w:val="nl-NL"/>
         </w:rPr>
         <w:tab/>
-        <w:t>Kemeng Chen, Wolfgang Fink, Janet Roveda, Richard D. Lane, John Allen, Johnny Vanuk. (2015). Wearable sensor based stress management using integrated respiratory and ECG waveforms. (Ongepubliceerd eindwerk). University of Arizona, Tucson.</w:t>
+        <w:t xml:space="preserve">Kemeng Chen, Wolfgang Fink, Janet Roveda, Richard D. Lane, John Allen, Johnny Vanuk. </w:t>
+      </w:r>
+      <w:r>
+        <w:rPr>
+          <w:rFonts w:ascii="Times New Roman" w:eastAsia="Times New Roman" w:hAnsi="Times New Roman" w:cs="Times New Roman"/>
+          <w:color w:val="auto"/>
+        </w:rPr>
+        <w:t>(2015). Wearable sensor based stress management using integrated respiratory and ECG waveforms. (Ongepubliceerd eindwerk). University of Arizona, Tucson.</w:t>
       </w:r>
     </w:p>
     <w:p>
@@ -31909,7 +31938,7 @@
                     <pic:cNvPicPr/>
                   </pic:nvPicPr>
                   <pic:blipFill>
-                    <a:blip r:embed="rId39">
+                    <a:blip r:embed="rId38">
                       <a:extLst>
                         <a:ext uri="{28A0092B-C50C-407E-A947-70E740481C1C}">
                           <a14:useLocalDpi xmlns:a14="http://schemas.microsoft.com/office/drawing/2010/main" val="0"/>
@@ -32039,14 +32068,12 @@
         <w:rPr>
           <w:rFonts w:ascii="Times New Roman" w:hAnsi="Times New Roman" w:cs="Times New Roman"/>
           <w:color w:val="auto"/>
-          <w:lang w:val="nl-NL"/>
-        </w:rPr>
-      </w:pPr>
-      <w:r>
-        <w:rPr>
-          <w:rFonts w:ascii="Times New Roman" w:hAnsi="Times New Roman" w:cs="Times New Roman"/>
-          <w:color w:val="auto"/>
-          <w:lang w:val="nl-NL"/>
+        </w:rPr>
+      </w:pPr>
+      <w:r>
+        <w:rPr>
+          <w:rFonts w:ascii="Times New Roman" w:hAnsi="Times New Roman" w:cs="Times New Roman"/>
+          <w:color w:val="auto"/>
         </w:rPr>
         <w:t>Changes to be committed:</w:t>
       </w:r>
@@ -32064,7 +32091,6 @@
         <w:rPr>
           <w:rFonts w:ascii="Times New Roman" w:hAnsi="Times New Roman" w:cs="Times New Roman"/>
           <w:color w:val="auto"/>
-          <w:lang w:val="nl-NL"/>
         </w:rPr>
         <w:t xml:space="preserve">  </w:t>
       </w:r>
@@ -32727,7 +32753,7 @@
         </w:rPr>
         <w:t xml:space="preserve">To </w:t>
       </w:r>
-      <w:hyperlink r:id="rId40">
+      <w:hyperlink r:id="rId39">
         <w:r>
           <w:rPr>
             <w:rFonts w:ascii="Times New Roman" w:hAnsi="Times New Roman" w:cs="Times New Roman"/>
@@ -39546,8 +39572,8 @@
       </w:pPr>
     </w:p>
     <w:sectPr>
-      <w:headerReference w:type="default" r:id="rId41"/>
-      <w:footerReference w:type="default" r:id="rId42"/>
+      <w:headerReference w:type="default" r:id="rId40"/>
+      <w:footerReference w:type="default" r:id="rId41"/>
       <w:pgSz w:w="12240" w:h="15840"/>
       <w:pgMar w:top="1440" w:right="1800" w:bottom="1440" w:left="1800" w:header="720" w:footer="720" w:gutter="0"/>
       <w:pgNumType w:start="0"/>
@@ -39642,6 +39668,7 @@
         <w:docPartUnique/>
       </w:docPartObj>
     </w:sdtPr>
+    <w:sdtEndPr/>
     <w:sdtContent>
       <w:p>
         <w:pPr>
@@ -42020,7 +42047,7 @@
 </file>
 
 <file path=customXml/itemProps1.xml><?xml version="1.0" encoding="utf-8"?>
-<ds:datastoreItem xmlns:ds="http://schemas.openxmlformats.org/officeDocument/2006/customXml" ds:itemID="{30AC4005-9723-428A-9F6D-BBE38AA42CF6}">
+<ds:datastoreItem xmlns:ds="http://schemas.openxmlformats.org/officeDocument/2006/customXml" ds:itemID="{61FDC51F-A6FC-4830-BFA4-B39D1D5727F8}">
   <ds:schemaRefs>
     <ds:schemaRef ds:uri="http://schemas.openxmlformats.org/officeDocument/2006/bibliography"/>
   </ds:schemaRefs>

</xml_diff>